<commit_message>
ajout procedure install et prsentation sharepoint edit 05/02/2024
</commit_message>
<xml_diff>
--- a/sharepoint/Installation de SharePoint.docx
+++ b/sharepoint/Installation de SharePoint.docx
@@ -108,7 +108,7 @@
           <w:r>
             <w:fldChar w:fldCharType="separate"/>
           </w:r>
-          <w:hyperlink w:anchor="_Toc157699334" w:history="1">
+          <w:hyperlink w:anchor="_Toc158041162" w:history="1">
             <w:r>
               <w:rPr>
                 <w:rStyle w:val="Lienhypertexte"/>
@@ -150,7 +150,7 @@
                 <w:noProof/>
                 <w:webHidden/>
               </w:rPr>
-              <w:instrText xml:space="preserve"> PAGEREF _Toc157699334 \h </w:instrText>
+              <w:instrText xml:space="preserve"> PAGEREF _Toc158041162 \h </w:instrText>
             </w:r>
             <w:r>
               <w:rPr>
@@ -194,7 +194,7 @@
               <w:lang w:eastAsia="fr-FR"/>
             </w:rPr>
           </w:pPr>
-          <w:hyperlink w:anchor="_Toc157699335" w:history="1">
+          <w:hyperlink w:anchor="_Toc158041163" w:history="1">
             <w:r>
               <w:rPr>
                 <w:rStyle w:val="Lienhypertexte"/>
@@ -236,7 +236,7 @@
                 <w:noProof/>
                 <w:webHidden/>
               </w:rPr>
-              <w:instrText xml:space="preserve"> PAGEREF _Toc157699335 \h </w:instrText>
+              <w:instrText xml:space="preserve"> PAGEREF _Toc158041163 \h </w:instrText>
             </w:r>
             <w:r>
               <w:rPr>
@@ -280,7 +280,7 @@
               <w:lang w:eastAsia="fr-FR"/>
             </w:rPr>
           </w:pPr>
-          <w:hyperlink w:anchor="_Toc157699336" w:history="1">
+          <w:hyperlink w:anchor="_Toc158041164" w:history="1">
             <w:r>
               <w:rPr>
                 <w:rStyle w:val="Lienhypertexte"/>
@@ -322,7 +322,7 @@
                 <w:noProof/>
                 <w:webHidden/>
               </w:rPr>
-              <w:instrText xml:space="preserve"> PAGEREF _Toc157699336 \h </w:instrText>
+              <w:instrText xml:space="preserve"> PAGEREF _Toc158041164 \h </w:instrText>
             </w:r>
             <w:r>
               <w:rPr>
@@ -365,7 +365,7 @@
               <w:lang w:eastAsia="fr-FR"/>
             </w:rPr>
           </w:pPr>
-          <w:hyperlink w:anchor="_Toc157699337" w:history="1">
+          <w:hyperlink w:anchor="_Toc158041165" w:history="1">
             <w:r>
               <w:rPr>
                 <w:rStyle w:val="Lienhypertexte"/>
@@ -392,7 +392,7 @@
                 <w:noProof/>
                 <w:webHidden/>
               </w:rPr>
-              <w:instrText xml:space="preserve"> PAGEREF _Toc157699337 \h </w:instrText>
+              <w:instrText xml:space="preserve"> PAGEREF _Toc158041165 \h </w:instrText>
             </w:r>
             <w:r>
               <w:rPr>
@@ -435,7 +435,7 @@
               <w:lang w:eastAsia="fr-FR"/>
             </w:rPr>
           </w:pPr>
-          <w:hyperlink w:anchor="_Toc157699338" w:history="1">
+          <w:hyperlink w:anchor="_Toc158041166" w:history="1">
             <w:r>
               <w:rPr>
                 <w:rStyle w:val="Lienhypertexte"/>
@@ -462,7 +462,7 @@
                 <w:noProof/>
                 <w:webHidden/>
               </w:rPr>
-              <w:instrText xml:space="preserve"> PAGEREF _Toc157699338 \h </w:instrText>
+              <w:instrText xml:space="preserve"> PAGEREF _Toc158041166 \h </w:instrText>
             </w:r>
             <w:r>
               <w:rPr>
@@ -506,7 +506,7 @@
               <w:lang w:eastAsia="fr-FR"/>
             </w:rPr>
           </w:pPr>
-          <w:hyperlink w:anchor="_Toc157699339" w:history="1">
+          <w:hyperlink w:anchor="_Toc158041167" w:history="1">
             <w:r>
               <w:rPr>
                 <w:rStyle w:val="Lienhypertexte"/>
@@ -548,7 +548,7 @@
                 <w:noProof/>
                 <w:webHidden/>
               </w:rPr>
-              <w:instrText xml:space="preserve"> PAGEREF _Toc157699339 \h </w:instrText>
+              <w:instrText xml:space="preserve"> PAGEREF _Toc158041167 \h </w:instrText>
             </w:r>
             <w:r>
               <w:rPr>
@@ -592,7 +592,7 @@
               <w:lang w:eastAsia="fr-FR"/>
             </w:rPr>
           </w:pPr>
-          <w:hyperlink w:anchor="_Toc157699340" w:history="1">
+          <w:hyperlink w:anchor="_Toc158041168" w:history="1">
             <w:r>
               <w:rPr>
                 <w:rStyle w:val="Lienhypertexte"/>
@@ -634,7 +634,7 @@
                 <w:noProof/>
                 <w:webHidden/>
               </w:rPr>
-              <w:instrText xml:space="preserve"> PAGEREF _Toc157699340 \h </w:instrText>
+              <w:instrText xml:space="preserve"> PAGEREF _Toc158041168 \h </w:instrText>
             </w:r>
             <w:r>
               <w:rPr>
@@ -678,7 +678,7 @@
               <w:lang w:eastAsia="fr-FR"/>
             </w:rPr>
           </w:pPr>
-          <w:hyperlink w:anchor="_Toc157699341" w:history="1">
+          <w:hyperlink w:anchor="_Toc158041169" w:history="1">
             <w:r>
               <w:rPr>
                 <w:rStyle w:val="Lienhypertexte"/>
@@ -720,7 +720,7 @@
                 <w:noProof/>
                 <w:webHidden/>
               </w:rPr>
-              <w:instrText xml:space="preserve"> PAGEREF _Toc157699341 \h </w:instrText>
+              <w:instrText xml:space="preserve"> PAGEREF _Toc158041169 \h </w:instrText>
             </w:r>
             <w:r>
               <w:rPr>
@@ -764,7 +764,7 @@
               <w:lang w:eastAsia="fr-FR"/>
             </w:rPr>
           </w:pPr>
-          <w:hyperlink w:anchor="_Toc157699342" w:history="1">
+          <w:hyperlink w:anchor="_Toc158041170" w:history="1">
             <w:r>
               <w:rPr>
                 <w:rStyle w:val="Lienhypertexte"/>
@@ -806,7 +806,7 @@
                 <w:noProof/>
                 <w:webHidden/>
               </w:rPr>
-              <w:instrText xml:space="preserve"> PAGEREF _Toc157699342 \h </w:instrText>
+              <w:instrText xml:space="preserve"> PAGEREF _Toc158041170 \h </w:instrText>
             </w:r>
             <w:r>
               <w:rPr>
@@ -850,7 +850,7 @@
               <w:lang w:eastAsia="fr-FR"/>
             </w:rPr>
           </w:pPr>
-          <w:hyperlink w:anchor="_Toc157699343" w:history="1">
+          <w:hyperlink w:anchor="_Toc158041171" w:history="1">
             <w:r>
               <w:rPr>
                 <w:rStyle w:val="Lienhypertexte"/>
@@ -892,7 +892,7 @@
                 <w:noProof/>
                 <w:webHidden/>
               </w:rPr>
-              <w:instrText xml:space="preserve"> PAGEREF _Toc157699343 \h </w:instrText>
+              <w:instrText xml:space="preserve"> PAGEREF _Toc158041171 \h </w:instrText>
             </w:r>
             <w:r>
               <w:rPr>
@@ -936,7 +936,7 @@
               <w:lang w:eastAsia="fr-FR"/>
             </w:rPr>
           </w:pPr>
-          <w:hyperlink w:anchor="_Toc157699344" w:history="1">
+          <w:hyperlink w:anchor="_Toc158041172" w:history="1">
             <w:r>
               <w:rPr>
                 <w:rStyle w:val="Lienhypertexte"/>
@@ -978,7 +978,7 @@
                 <w:noProof/>
                 <w:webHidden/>
               </w:rPr>
-              <w:instrText xml:space="preserve"> PAGEREF _Toc157699344 \h </w:instrText>
+              <w:instrText xml:space="preserve"> PAGEREF _Toc158041172 \h </w:instrText>
             </w:r>
             <w:r>
               <w:rPr>
@@ -998,7 +998,7 @@
                 <w:noProof/>
                 <w:webHidden/>
               </w:rPr>
-              <w:t>28</w:t>
+              <w:t>33</w:t>
             </w:r>
             <w:r>
               <w:rPr>
@@ -1022,7 +1022,7 @@
               <w:lang w:eastAsia="fr-FR"/>
             </w:rPr>
           </w:pPr>
-          <w:hyperlink w:anchor="_Toc157699345" w:history="1">
+          <w:hyperlink w:anchor="_Toc158041173" w:history="1">
             <w:r>
               <w:rPr>
                 <w:rStyle w:val="Lienhypertexte"/>
@@ -1064,7 +1064,7 @@
                 <w:noProof/>
                 <w:webHidden/>
               </w:rPr>
-              <w:instrText xml:space="preserve"> PAGEREF _Toc157699345 \h </w:instrText>
+              <w:instrText xml:space="preserve"> PAGEREF _Toc158041173 \h </w:instrText>
             </w:r>
             <w:r>
               <w:rPr>
@@ -1084,7 +1084,7 @@
                 <w:noProof/>
                 <w:webHidden/>
               </w:rPr>
-              <w:t>29</w:t>
+              <w:t>34</w:t>
             </w:r>
             <w:r>
               <w:rPr>
@@ -1115,7 +1115,7 @@
           <w:numId w:val="2"/>
         </w:numPr>
       </w:pPr>
-      <w:bookmarkStart w:id="0" w:name="_Toc157699334"/>
+      <w:bookmarkStart w:id="0" w:name="_Toc158041162"/>
       <w:r>
         <w:t>Prérequis :</w:t>
       </w:r>
@@ -1230,7 +1230,7 @@
           <w:numId w:val="2"/>
         </w:numPr>
       </w:pPr>
-      <w:bookmarkStart w:id="1" w:name="_Toc157699335"/>
+      <w:bookmarkStart w:id="1" w:name="_Toc158041163"/>
       <w:r>
         <w:t>Téléchargement de SharePoint Serveur 2019</w:t>
       </w:r>
@@ -1410,7 +1410,7 @@
           <w:numId w:val="2"/>
         </w:numPr>
       </w:pPr>
-      <w:bookmarkStart w:id="2" w:name="_Toc157699336"/>
+      <w:bookmarkStart w:id="2" w:name="_Toc158041164"/>
       <w:r>
         <w:t xml:space="preserve">Installation de </w:t>
       </w:r>
@@ -1552,7 +1552,7 @@
       <w:pPr>
         <w:pStyle w:val="Titre2"/>
       </w:pPr>
-      <w:bookmarkStart w:id="3" w:name="_Toc157699337"/>
+      <w:bookmarkStart w:id="3" w:name="_Toc158041165"/>
       <w:r>
         <w:t>3</w:t>
       </w:r>
@@ -1989,7 +1989,7 @@
       <w:pPr>
         <w:pStyle w:val="Titre2"/>
       </w:pPr>
-      <w:bookmarkStart w:id="4" w:name="_Toc157699338"/>
+      <w:bookmarkStart w:id="4" w:name="_Toc158041166"/>
       <w:r>
         <w:t>3</w:t>
       </w:r>
@@ -2753,6 +2753,7 @@
         <w:rPr>
           <w:noProof/>
         </w:rPr>
+        <w:lastRenderedPageBreak/>
         <w:drawing>
           <wp:inline distT="0" distB="0" distL="0" distR="0" wp14:anchorId="6AAABDE2" wp14:editId="334382F6">
             <wp:extent cx="5525271" cy="5010849"/>
@@ -2792,7 +2793,6 @@
     </w:p>
     <w:p>
       <w:r>
-        <w:lastRenderedPageBreak/>
         <w:t>Laisser par défaut la méthode d’authentification par NTLM, puis cliquez sur suivant :</w:t>
       </w:r>
     </w:p>
@@ -2801,6 +2801,7 @@
         <w:rPr>
           <w:noProof/>
         </w:rPr>
+        <w:lastRenderedPageBreak/>
         <w:drawing>
           <wp:inline distT="0" distB="0" distL="0" distR="0" wp14:anchorId="7A087795" wp14:editId="52634367">
             <wp:extent cx="5760720" cy="5065395"/>
@@ -2846,6 +2847,9 @@
     <w:p/>
     <w:p>
       <w:r>
+        <w:rPr>
+          <w:noProof/>
+        </w:rPr>
         <w:lastRenderedPageBreak/>
         <w:drawing>
           <wp:inline distT="0" distB="0" distL="0" distR="0" wp14:anchorId="114FD819" wp14:editId="3F21F3A0">
@@ -2893,7 +2897,7 @@
           <w:numId w:val="2"/>
         </w:numPr>
       </w:pPr>
-      <w:bookmarkStart w:id="5" w:name="_Toc157699339"/>
+      <w:bookmarkStart w:id="5" w:name="_Toc158041167"/>
       <w:r>
         <w:t xml:space="preserve">Paramétrage </w:t>
       </w:r>
@@ -2913,7 +2917,7 @@
           <w:numId w:val="2"/>
         </w:numPr>
       </w:pPr>
-      <w:bookmarkStart w:id="6" w:name="_Toc157699340"/>
+      <w:bookmarkStart w:id="6" w:name="_Toc158041168"/>
       <w:r>
         <w:t>Paramétrage</w:t>
       </w:r>
@@ -2939,6 +2943,9 @@
     <w:p/>
     <w:p>
       <w:r>
+        <w:rPr>
+          <w:noProof/>
+        </w:rPr>
         <w:lastRenderedPageBreak/>
         <w:drawing>
           <wp:inline distT="0" distB="0" distL="0" distR="0" wp14:anchorId="2E31A2F2" wp14:editId="5F4E350F">
@@ -2985,6 +2992,9 @@
     <w:p/>
     <w:p>
       <w:r>
+        <w:rPr>
+          <w:noProof/>
+        </w:rPr>
         <w:drawing>
           <wp:inline distT="0" distB="0" distL="0" distR="0" wp14:anchorId="1B237538" wp14:editId="3A54B405">
             <wp:extent cx="5760720" cy="1990725"/>
@@ -3035,6 +3045,9 @@
     </w:p>
     <w:p>
       <w:r>
+        <w:rPr>
+          <w:noProof/>
+        </w:rPr>
         <w:lastRenderedPageBreak/>
         <w:drawing>
           <wp:inline distT="0" distB="0" distL="0" distR="0" wp14:anchorId="5D3F1C95" wp14:editId="30C9D0FC">
@@ -3081,6 +3094,9 @@
     </w:p>
     <w:p>
       <w:r>
+        <w:rPr>
+          <w:noProof/>
+        </w:rPr>
         <w:lastRenderedPageBreak/>
         <w:drawing>
           <wp:inline distT="0" distB="0" distL="0" distR="0" wp14:anchorId="0EB0D932" wp14:editId="600FFBAE">
@@ -3127,6 +3143,9 @@
     <w:p/>
     <w:p>
       <w:r>
+        <w:rPr>
+          <w:noProof/>
+        </w:rPr>
         <w:lastRenderedPageBreak/>
         <w:drawing>
           <wp:inline distT="0" distB="0" distL="0" distR="0" wp14:anchorId="492E1CF3" wp14:editId="4B140D9B">
@@ -3186,7 +3205,7 @@
           <w:numId w:val="2"/>
         </w:numPr>
       </w:pPr>
-      <w:bookmarkStart w:id="7" w:name="_Toc157699341"/>
+      <w:bookmarkStart w:id="7" w:name="_Toc158041169"/>
       <w:r>
         <w:t>Création de site</w:t>
       </w:r>
@@ -3202,6 +3221,9 @@
     </w:p>
     <w:p>
       <w:r>
+        <w:rPr>
+          <w:noProof/>
+        </w:rPr>
         <w:lastRenderedPageBreak/>
         <w:drawing>
           <wp:inline distT="0" distB="0" distL="0" distR="0" wp14:anchorId="0870D190" wp14:editId="2AABBA76">
@@ -3253,6 +3275,9 @@
     </w:p>
     <w:p>
       <w:r>
+        <w:rPr>
+          <w:noProof/>
+        </w:rPr>
         <w:drawing>
           <wp:inline distT="0" distB="0" distL="0" distR="0" wp14:anchorId="48CD415A" wp14:editId="68E51F27">
             <wp:extent cx="5760720" cy="4443095"/>
@@ -3298,6 +3323,9 @@
     </w:p>
     <w:p>
       <w:r>
+        <w:rPr>
+          <w:noProof/>
+        </w:rPr>
         <w:lastRenderedPageBreak/>
         <w:drawing>
           <wp:inline distT="0" distB="0" distL="0" distR="0" wp14:anchorId="7C98FAFF" wp14:editId="169E2E62">
@@ -3338,6 +3366,9 @@
     </w:p>
     <w:p>
       <w:r>
+        <w:rPr>
+          <w:noProof/>
+        </w:rPr>
         <w:drawing>
           <wp:inline distT="0" distB="0" distL="0" distR="0" wp14:anchorId="25EE55A4" wp14:editId="284B0283">
             <wp:extent cx="5760720" cy="3134995"/>
@@ -3384,7 +3415,7 @@
           <w:numId w:val="2"/>
         </w:numPr>
       </w:pPr>
-      <w:bookmarkStart w:id="8" w:name="_Toc157699342"/>
+      <w:bookmarkStart w:id="8" w:name="_Toc158041170"/>
       <w:r>
         <w:t>Création d’un site de communication</w:t>
       </w:r>
@@ -3395,13 +3426,7 @@
         <w:ind w:left="360"/>
       </w:pPr>
       <w:r>
-        <w:t xml:space="preserve">Pour créer un site </w:t>
-      </w:r>
-      <w:r>
-        <w:t>de communication</w:t>
-      </w:r>
-      <w:r>
-        <w:t xml:space="preserve">, il faut accéder à la page gestion des applications, </w:t>
+        <w:t xml:space="preserve">Pour créer un site de communication, il faut accéder à la page gestion des applications, </w:t>
       </w:r>
     </w:p>
     <w:p>
@@ -3409,6 +3434,9 @@
         <w:ind w:left="360"/>
       </w:pPr>
       <w:r>
+        <w:rPr>
+          <w:noProof/>
+        </w:rPr>
         <w:lastRenderedPageBreak/>
         <w:drawing>
           <wp:inline distT="0" distB="0" distL="0" distR="0" wp14:anchorId="6A09FFEB" wp14:editId="1CABC825">
@@ -3457,6 +3485,9 @@
     </w:p>
     <w:p>
       <w:r>
+        <w:rPr>
+          <w:noProof/>
+        </w:rPr>
         <w:drawing>
           <wp:inline distT="0" distB="0" distL="0" distR="0" wp14:anchorId="25B8E61E" wp14:editId="1EA98A7E">
             <wp:extent cx="5760720" cy="4004310"/>
@@ -3501,6 +3532,9 @@
     </w:p>
     <w:p>
       <w:r>
+        <w:rPr>
+          <w:noProof/>
+        </w:rPr>
         <w:lastRenderedPageBreak/>
         <w:drawing>
           <wp:inline distT="0" distB="0" distL="0" distR="0" wp14:anchorId="5F432410" wp14:editId="72B08699">
@@ -3550,21 +3584,983 @@
           <w:numId w:val="2"/>
         </w:numPr>
       </w:pPr>
-      <w:bookmarkStart w:id="9" w:name="_Toc157699343"/>
+      <w:bookmarkStart w:id="9" w:name="_Toc158041171"/>
       <w:r>
         <w:t>Personnalisation</w:t>
       </w:r>
       <w:bookmarkEnd w:id="9"/>
     </w:p>
+    <w:p>
+      <w:r>
+        <w:t>Afin de personnaliser une page, nous allons prendre cette page comme exemple :</w:t>
+      </w:r>
+    </w:p>
+    <w:p>
+      <w:r>
+        <w:drawing>
+          <wp:inline distT="0" distB="0" distL="0" distR="0" wp14:anchorId="51674DB0" wp14:editId="2E693936">
+            <wp:extent cx="5760720" cy="2904490"/>
+            <wp:effectExtent l="0" t="0" r="0" b="0"/>
+            <wp:docPr id="519292550" name="Image 1" descr="Une image contenant texte, capture d’écran, logiciel, Logiciel multimédia&#10;&#10;Description générée automatiquement"/>
+            <wp:cNvGraphicFramePr>
+              <a:graphicFrameLocks xmlns:a="http://schemas.openxmlformats.org/drawingml/2006/main" noChangeAspect="1"/>
+            </wp:cNvGraphicFramePr>
+            <a:graphic xmlns:a="http://schemas.openxmlformats.org/drawingml/2006/main">
+              <a:graphicData uri="http://schemas.openxmlformats.org/drawingml/2006/picture">
+                <pic:pic xmlns:pic="http://schemas.openxmlformats.org/drawingml/2006/picture">
+                  <pic:nvPicPr>
+                    <pic:cNvPr id="519292550" name="Image 1" descr="Une image contenant texte, capture d’écran, logiciel, Logiciel multimédia&#10;&#10;Description générée automatiquement"/>
+                    <pic:cNvPicPr/>
+                  </pic:nvPicPr>
+                  <pic:blipFill>
+                    <a:blip r:embed="rId42"/>
+                    <a:stretch>
+                      <a:fillRect/>
+                    </a:stretch>
+                  </pic:blipFill>
+                  <pic:spPr>
+                    <a:xfrm>
+                      <a:off x="0" y="0"/>
+                      <a:ext cx="5760720" cy="2904490"/>
+                    </a:xfrm>
+                    <a:prstGeom prst="rect">
+                      <a:avLst/>
+                    </a:prstGeom>
+                  </pic:spPr>
+                </pic:pic>
+              </a:graphicData>
+            </a:graphic>
+          </wp:inline>
+        </w:drawing>
+      </w:r>
+    </w:p>
     <w:p/>
+    <w:p>
+      <w:r>
+        <w:t>Pour ajouter un élément à la page clique sur le bouton modifier :</w:t>
+      </w:r>
+    </w:p>
+    <w:p>
+      <w:r>
+        <w:rPr>
+          <w:noProof/>
+        </w:rPr>
+        <w:lastRenderedPageBreak/>
+        <mc:AlternateContent>
+          <mc:Choice Requires="wps">
+            <w:drawing>
+              <wp:anchor distT="0" distB="0" distL="114300" distR="114300" simplePos="0" relativeHeight="251667456" behindDoc="0" locked="0" layoutInCell="1" allowOverlap="1" wp14:anchorId="2AE1F958" wp14:editId="512C5B71">
+                <wp:simplePos x="0" y="0"/>
+                <wp:positionH relativeFrom="column">
+                  <wp:posOffset>4912608</wp:posOffset>
+                </wp:positionH>
+                <wp:positionV relativeFrom="paragraph">
+                  <wp:posOffset>467829</wp:posOffset>
+                </wp:positionV>
+                <wp:extent cx="866693" cy="198783"/>
+                <wp:effectExtent l="19050" t="19050" r="10160" b="10795"/>
+                <wp:wrapNone/>
+                <wp:docPr id="1427473189" name="Rectangle 1"/>
+                <wp:cNvGraphicFramePr/>
+                <a:graphic xmlns:a="http://schemas.openxmlformats.org/drawingml/2006/main">
+                  <a:graphicData uri="http://schemas.microsoft.com/office/word/2010/wordprocessingShape">
+                    <wps:wsp>
+                      <wps:cNvSpPr/>
+                      <wps:spPr>
+                        <a:xfrm>
+                          <a:off x="0" y="0"/>
+                          <a:ext cx="866693" cy="198783"/>
+                        </a:xfrm>
+                        <a:prstGeom prst="rect">
+                          <a:avLst/>
+                        </a:prstGeom>
+                        <a:noFill/>
+                        <a:ln w="38100">
+                          <a:solidFill>
+                            <a:srgbClr val="FF0000"/>
+                          </a:solidFill>
+                        </a:ln>
+                      </wps:spPr>
+                      <wps:style>
+                        <a:lnRef idx="2">
+                          <a:schemeClr val="accent1">
+                            <a:shade val="15000"/>
+                          </a:schemeClr>
+                        </a:lnRef>
+                        <a:fillRef idx="1">
+                          <a:schemeClr val="accent1"/>
+                        </a:fillRef>
+                        <a:effectRef idx="0">
+                          <a:schemeClr val="accent1"/>
+                        </a:effectRef>
+                        <a:fontRef idx="minor">
+                          <a:schemeClr val="lt1"/>
+                        </a:fontRef>
+                      </wps:style>
+                      <wps:bodyPr rot="0" spcFirstLastPara="0" vertOverflow="overflow" horzOverflow="overflow" vert="horz" wrap="square" lIns="91440" tIns="45720" rIns="91440" bIns="45720" numCol="1" spcCol="0" rtlCol="0" fromWordArt="0" anchor="ctr" anchorCtr="0" forceAA="0" compatLnSpc="1">
+                        <a:prstTxWarp prst="textNoShape">
+                          <a:avLst/>
+                        </a:prstTxWarp>
+                        <a:noAutofit/>
+                      </wps:bodyPr>
+                    </wps:wsp>
+                  </a:graphicData>
+                </a:graphic>
+              </wp:anchor>
+            </w:drawing>
+          </mc:Choice>
+          <mc:Fallback>
+            <w:pict>
+              <v:rect w14:anchorId="6977CCC7" id="Rectangle 1" o:spid="_x0000_s1026" style="position:absolute;margin-left:386.8pt;margin-top:36.85pt;width:68.25pt;height:15.65pt;z-index:251667456;visibility:visible;mso-wrap-style:square;mso-wrap-distance-left:9pt;mso-wrap-distance-top:0;mso-wrap-distance-right:9pt;mso-wrap-distance-bottom:0;mso-position-horizontal:absolute;mso-position-horizontal-relative:text;mso-position-vertical:absolute;mso-position-vertical-relative:text;v-text-anchor:middle" o:gfxdata="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" filled="f" strokecolor="red" strokeweight="3pt"/>
+            </w:pict>
+          </mc:Fallback>
+        </mc:AlternateContent>
+      </w:r>
+      <w:r>
+        <w:drawing>
+          <wp:inline distT="0" distB="0" distL="0" distR="0" wp14:anchorId="5F2C2A98" wp14:editId="02F563CD">
+            <wp:extent cx="5760720" cy="2904490"/>
+            <wp:effectExtent l="0" t="0" r="0" b="0"/>
+            <wp:docPr id="70300747" name="Image 1" descr="Une image contenant texte, capture d’écran, logiciel, Logiciel multimédia&#10;&#10;Description générée automatiquement"/>
+            <wp:cNvGraphicFramePr>
+              <a:graphicFrameLocks xmlns:a="http://schemas.openxmlformats.org/drawingml/2006/main" noChangeAspect="1"/>
+            </wp:cNvGraphicFramePr>
+            <a:graphic xmlns:a="http://schemas.openxmlformats.org/drawingml/2006/main">
+              <a:graphicData uri="http://schemas.openxmlformats.org/drawingml/2006/picture">
+                <pic:pic xmlns:pic="http://schemas.openxmlformats.org/drawingml/2006/picture">
+                  <pic:nvPicPr>
+                    <pic:cNvPr id="70300747" name="Image 1" descr="Une image contenant texte, capture d’écran, logiciel, Logiciel multimédia&#10;&#10;Description générée automatiquement"/>
+                    <pic:cNvPicPr/>
+                  </pic:nvPicPr>
+                  <pic:blipFill>
+                    <a:blip r:embed="rId42"/>
+                    <a:stretch>
+                      <a:fillRect/>
+                    </a:stretch>
+                  </pic:blipFill>
+                  <pic:spPr>
+                    <a:xfrm>
+                      <a:off x="0" y="0"/>
+                      <a:ext cx="5760720" cy="2904490"/>
+                    </a:xfrm>
+                    <a:prstGeom prst="rect">
+                      <a:avLst/>
+                    </a:prstGeom>
+                  </pic:spPr>
+                </pic:pic>
+              </a:graphicData>
+            </a:graphic>
+          </wp:inline>
+        </w:drawing>
+      </w:r>
+    </w:p>
     <w:p/>
+    <w:p>
+      <w:r>
+        <w:t>Nous pouvons apercevoir deux boutons plus </w:t>
+      </w:r>
+      <w:r>
+        <w:drawing>
+          <wp:inline distT="0" distB="0" distL="0" distR="0" wp14:anchorId="171E2D84" wp14:editId="7BC4EA74">
+            <wp:extent cx="323895" cy="219106"/>
+            <wp:effectExtent l="0" t="0" r="0" b="0"/>
+            <wp:docPr id="1132662356" name="Image 1"/>
+            <wp:cNvGraphicFramePr>
+              <a:graphicFrameLocks xmlns:a="http://schemas.openxmlformats.org/drawingml/2006/main" noChangeAspect="1"/>
+            </wp:cNvGraphicFramePr>
+            <a:graphic xmlns:a="http://schemas.openxmlformats.org/drawingml/2006/main">
+              <a:graphicData uri="http://schemas.openxmlformats.org/drawingml/2006/picture">
+                <pic:pic xmlns:pic="http://schemas.openxmlformats.org/drawingml/2006/picture">
+                  <pic:nvPicPr>
+                    <pic:cNvPr id="1132662356" name=""/>
+                    <pic:cNvPicPr/>
+                  </pic:nvPicPr>
+                  <pic:blipFill>
+                    <a:blip r:embed="rId43"/>
+                    <a:stretch>
+                      <a:fillRect/>
+                    </a:stretch>
+                  </pic:blipFill>
+                  <pic:spPr>
+                    <a:xfrm>
+                      <a:off x="0" y="0"/>
+                      <a:ext cx="323895" cy="219106"/>
+                    </a:xfrm>
+                    <a:prstGeom prst="rect">
+                      <a:avLst/>
+                    </a:prstGeom>
+                  </pic:spPr>
+                </pic:pic>
+              </a:graphicData>
+            </a:graphic>
+          </wp:inline>
+        </w:drawing>
+      </w:r>
+      <w:r>
+        <w:t xml:space="preserve"> :</w:t>
+      </w:r>
+    </w:p>
+    <w:p>
+      <w:r>
+        <w:rPr>
+          <w:noProof/>
+        </w:rPr>
+        <mc:AlternateContent>
+          <mc:Choice Requires="wps">
+            <w:drawing>
+              <wp:anchor distT="0" distB="0" distL="114300" distR="114300" simplePos="0" relativeHeight="251671552" behindDoc="0" locked="0" layoutInCell="1" allowOverlap="1" wp14:anchorId="5DFE7A89" wp14:editId="7374853D">
+                <wp:simplePos x="0" y="0"/>
+                <wp:positionH relativeFrom="column">
+                  <wp:posOffset>2182214</wp:posOffset>
+                </wp:positionH>
+                <wp:positionV relativeFrom="paragraph">
+                  <wp:posOffset>1237545</wp:posOffset>
+                </wp:positionV>
+                <wp:extent cx="188513" cy="182903"/>
+                <wp:effectExtent l="19050" t="19050" r="21590" b="26670"/>
+                <wp:wrapNone/>
+                <wp:docPr id="1972319006" name="Rectangle 1"/>
+                <wp:cNvGraphicFramePr/>
+                <a:graphic xmlns:a="http://schemas.openxmlformats.org/drawingml/2006/main">
+                  <a:graphicData uri="http://schemas.microsoft.com/office/word/2010/wordprocessingShape">
+                    <wps:wsp>
+                      <wps:cNvSpPr/>
+                      <wps:spPr>
+                        <a:xfrm>
+                          <a:off x="0" y="0"/>
+                          <a:ext cx="188513" cy="182903"/>
+                        </a:xfrm>
+                        <a:prstGeom prst="rect">
+                          <a:avLst/>
+                        </a:prstGeom>
+                        <a:noFill/>
+                        <a:ln w="38100">
+                          <a:solidFill>
+                            <a:srgbClr val="FF0000"/>
+                          </a:solidFill>
+                        </a:ln>
+                      </wps:spPr>
+                      <wps:style>
+                        <a:lnRef idx="2">
+                          <a:schemeClr val="accent1">
+                            <a:shade val="15000"/>
+                          </a:schemeClr>
+                        </a:lnRef>
+                        <a:fillRef idx="1">
+                          <a:schemeClr val="accent1"/>
+                        </a:fillRef>
+                        <a:effectRef idx="0">
+                          <a:schemeClr val="accent1"/>
+                        </a:effectRef>
+                        <a:fontRef idx="minor">
+                          <a:schemeClr val="lt1"/>
+                        </a:fontRef>
+                      </wps:style>
+                      <wps:bodyPr rot="0" spcFirstLastPara="0" vertOverflow="overflow" horzOverflow="overflow" vert="horz" wrap="square" lIns="91440" tIns="45720" rIns="91440" bIns="45720" numCol="1" spcCol="0" rtlCol="0" fromWordArt="0" anchor="ctr" anchorCtr="0" forceAA="0" compatLnSpc="1">
+                        <a:prstTxWarp prst="textNoShape">
+                          <a:avLst/>
+                        </a:prstTxWarp>
+                        <a:noAutofit/>
+                      </wps:bodyPr>
+                    </wps:wsp>
+                  </a:graphicData>
+                </a:graphic>
+                <wp14:sizeRelH relativeFrom="margin">
+                  <wp14:pctWidth>0</wp14:pctWidth>
+                </wp14:sizeRelH>
+                <wp14:sizeRelV relativeFrom="margin">
+                  <wp14:pctHeight>0</wp14:pctHeight>
+                </wp14:sizeRelV>
+              </wp:anchor>
+            </w:drawing>
+          </mc:Choice>
+          <mc:Fallback>
+            <w:pict>
+              <v:rect w14:anchorId="206B2DC3" id="Rectangle 1" o:spid="_x0000_s1026" style="position:absolute;margin-left:171.85pt;margin-top:97.45pt;width:14.85pt;height:14.4pt;z-index:251671552;visibility:visible;mso-wrap-style:square;mso-width-percent:0;mso-height-percent:0;mso-wrap-distance-left:9pt;mso-wrap-distance-top:0;mso-wrap-distance-right:9pt;mso-wrap-distance-bottom:0;mso-position-horizontal:absolute;mso-position-horizontal-relative:text;mso-position-vertical:absolute;mso-position-vertical-relative:text;mso-width-percent:0;mso-height-percent:0;mso-width-relative:margin;mso-height-relative:margin;v-text-anchor:middle" o:gfxdata="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" filled="f" strokecolor="red" strokeweight="3pt"/>
+            </w:pict>
+          </mc:Fallback>
+        </mc:AlternateContent>
+      </w:r>
+      <w:r>
+        <w:rPr>
+          <w:noProof/>
+        </w:rPr>
+        <mc:AlternateContent>
+          <mc:Choice Requires="wps">
+            <w:drawing>
+              <wp:anchor distT="0" distB="0" distL="114300" distR="114300" simplePos="0" relativeHeight="251669504" behindDoc="0" locked="0" layoutInCell="1" allowOverlap="1" wp14:anchorId="740D6964" wp14:editId="426C29D0">
+                <wp:simplePos x="0" y="0"/>
+                <wp:positionH relativeFrom="column">
+                  <wp:posOffset>-41493</wp:posOffset>
+                </wp:positionH>
+                <wp:positionV relativeFrom="paragraph">
+                  <wp:posOffset>1181447</wp:posOffset>
+                </wp:positionV>
+                <wp:extent cx="207314" cy="198755"/>
+                <wp:effectExtent l="19050" t="19050" r="21590" b="10795"/>
+                <wp:wrapNone/>
+                <wp:docPr id="1188108019" name="Rectangle 1"/>
+                <wp:cNvGraphicFramePr/>
+                <a:graphic xmlns:a="http://schemas.openxmlformats.org/drawingml/2006/main">
+                  <a:graphicData uri="http://schemas.microsoft.com/office/word/2010/wordprocessingShape">
+                    <wps:wsp>
+                      <wps:cNvSpPr/>
+                      <wps:spPr>
+                        <a:xfrm>
+                          <a:off x="0" y="0"/>
+                          <a:ext cx="207314" cy="198755"/>
+                        </a:xfrm>
+                        <a:prstGeom prst="rect">
+                          <a:avLst/>
+                        </a:prstGeom>
+                        <a:noFill/>
+                        <a:ln w="38100">
+                          <a:solidFill>
+                            <a:srgbClr val="FF0000"/>
+                          </a:solidFill>
+                        </a:ln>
+                      </wps:spPr>
+                      <wps:style>
+                        <a:lnRef idx="2">
+                          <a:schemeClr val="accent1">
+                            <a:shade val="15000"/>
+                          </a:schemeClr>
+                        </a:lnRef>
+                        <a:fillRef idx="1">
+                          <a:schemeClr val="accent1"/>
+                        </a:fillRef>
+                        <a:effectRef idx="0">
+                          <a:schemeClr val="accent1"/>
+                        </a:effectRef>
+                        <a:fontRef idx="minor">
+                          <a:schemeClr val="lt1"/>
+                        </a:fontRef>
+                      </wps:style>
+                      <wps:bodyPr rot="0" spcFirstLastPara="0" vertOverflow="overflow" horzOverflow="overflow" vert="horz" wrap="square" lIns="91440" tIns="45720" rIns="91440" bIns="45720" numCol="1" spcCol="0" rtlCol="0" fromWordArt="0" anchor="ctr" anchorCtr="0" forceAA="0" compatLnSpc="1">
+                        <a:prstTxWarp prst="textNoShape">
+                          <a:avLst/>
+                        </a:prstTxWarp>
+                        <a:noAutofit/>
+                      </wps:bodyPr>
+                    </wps:wsp>
+                  </a:graphicData>
+                </a:graphic>
+                <wp14:sizeRelH relativeFrom="margin">
+                  <wp14:pctWidth>0</wp14:pctWidth>
+                </wp14:sizeRelH>
+              </wp:anchor>
+            </w:drawing>
+          </mc:Choice>
+          <mc:Fallback>
+            <w:pict>
+              <v:rect w14:anchorId="2E082911" id="Rectangle 1" o:spid="_x0000_s1026" style="position:absolute;margin-left:-3.25pt;margin-top:93.05pt;width:16.3pt;height:15.65pt;z-index:251669504;visibility:visible;mso-wrap-style:square;mso-width-percent:0;mso-wrap-distance-left:9pt;mso-wrap-distance-top:0;mso-wrap-distance-right:9pt;mso-wrap-distance-bottom:0;mso-position-horizontal:absolute;mso-position-horizontal-relative:text;mso-position-vertical:absolute;mso-position-vertical-relative:text;mso-width-percent:0;mso-width-relative:margin;v-text-anchor:middle" o:gfxdata="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" filled="f" strokecolor="red" strokeweight="3pt"/>
+            </w:pict>
+          </mc:Fallback>
+        </mc:AlternateContent>
+      </w:r>
+      <w:r>
+        <w:drawing>
+          <wp:inline distT="0" distB="0" distL="0" distR="0" wp14:anchorId="7D2096D9" wp14:editId="517AF768">
+            <wp:extent cx="5760720" cy="2975610"/>
+            <wp:effectExtent l="0" t="0" r="0" b="0"/>
+            <wp:docPr id="39937842" name="Image 1" descr="Une image contenant capture d’écran, texte, conception&#10;&#10;Description générée automatiquement"/>
+            <wp:cNvGraphicFramePr>
+              <a:graphicFrameLocks xmlns:a="http://schemas.openxmlformats.org/drawingml/2006/main" noChangeAspect="1"/>
+            </wp:cNvGraphicFramePr>
+            <a:graphic xmlns:a="http://schemas.openxmlformats.org/drawingml/2006/main">
+              <a:graphicData uri="http://schemas.openxmlformats.org/drawingml/2006/picture">
+                <pic:pic xmlns:pic="http://schemas.openxmlformats.org/drawingml/2006/picture">
+                  <pic:nvPicPr>
+                    <pic:cNvPr id="39937842" name="Image 1" descr="Une image contenant capture d’écran, texte, conception&#10;&#10;Description générée automatiquement"/>
+                    <pic:cNvPicPr/>
+                  </pic:nvPicPr>
+                  <pic:blipFill>
+                    <a:blip r:embed="rId44"/>
+                    <a:stretch>
+                      <a:fillRect/>
+                    </a:stretch>
+                  </pic:blipFill>
+                  <pic:spPr>
+                    <a:xfrm>
+                      <a:off x="0" y="0"/>
+                      <a:ext cx="5760720" cy="2975610"/>
+                    </a:xfrm>
+                    <a:prstGeom prst="rect">
+                      <a:avLst/>
+                    </a:prstGeom>
+                  </pic:spPr>
+                </pic:pic>
+              </a:graphicData>
+            </a:graphic>
+          </wp:inline>
+        </w:drawing>
+      </w:r>
+    </w:p>
+    <w:p>
+      <w:r>
+        <w:t>Le bouton a gauche sert à ajouter des colonnes </w:t>
+      </w:r>
+      <w:r>
+        <w:t xml:space="preserve">(qui permettront de diviser une partie de la </w:t>
+      </w:r>
+      <w:r>
+        <w:t>page pour</w:t>
+      </w:r>
+      <w:r>
+        <w:t xml:space="preserve"> mettre </w:t>
+      </w:r>
+      <w:r>
+        <w:t>plusieurs types</w:t>
+      </w:r>
+      <w:r>
+        <w:t xml:space="preserve"> de contenu) </w:t>
+      </w:r>
+      <w:r>
+        <w:t>:</w:t>
+      </w:r>
+    </w:p>
+    <w:p>
+      <w:r>
+        <w:lastRenderedPageBreak/>
+        <w:drawing>
+          <wp:inline distT="0" distB="0" distL="0" distR="0" wp14:anchorId="414ABC12" wp14:editId="72D5C4BB">
+            <wp:extent cx="5760720" cy="5156200"/>
+            <wp:effectExtent l="0" t="0" r="0" b="6350"/>
+            <wp:docPr id="1694727828" name="Image 1" descr="Une image contenant texte, capture d’écran, diagramme, logiciel&#10;&#10;Description générée automatiquement"/>
+            <wp:cNvGraphicFramePr>
+              <a:graphicFrameLocks xmlns:a="http://schemas.openxmlformats.org/drawingml/2006/main" noChangeAspect="1"/>
+            </wp:cNvGraphicFramePr>
+            <a:graphic xmlns:a="http://schemas.openxmlformats.org/drawingml/2006/main">
+              <a:graphicData uri="http://schemas.openxmlformats.org/drawingml/2006/picture">
+                <pic:pic xmlns:pic="http://schemas.openxmlformats.org/drawingml/2006/picture">
+                  <pic:nvPicPr>
+                    <pic:cNvPr id="1694727828" name="Image 1" descr="Une image contenant texte, capture d’écran, diagramme, logiciel&#10;&#10;Description générée automatiquement"/>
+                    <pic:cNvPicPr/>
+                  </pic:nvPicPr>
+                  <pic:blipFill>
+                    <a:blip r:embed="rId45"/>
+                    <a:stretch>
+                      <a:fillRect/>
+                    </a:stretch>
+                  </pic:blipFill>
+                  <pic:spPr>
+                    <a:xfrm>
+                      <a:off x="0" y="0"/>
+                      <a:ext cx="5760720" cy="5156200"/>
+                    </a:xfrm>
+                    <a:prstGeom prst="rect">
+                      <a:avLst/>
+                    </a:prstGeom>
+                  </pic:spPr>
+                </pic:pic>
+              </a:graphicData>
+            </a:graphic>
+          </wp:inline>
+        </w:drawing>
+      </w:r>
+    </w:p>
+    <w:p>
+      <w:r>
+        <w:t>Je vais diviser la section en deux colonnes</w:t>
+      </w:r>
+      <w:r>
+        <w:t xml:space="preserve"> (chaque colonne </w:t>
+      </w:r>
+      <w:r>
+        <w:t>pourra</w:t>
+      </w:r>
+      <w:r>
+        <w:t xml:space="preserve"> avoir leurs contenu)</w:t>
+      </w:r>
+      <w:r>
+        <w:t> :</w:t>
+      </w:r>
+    </w:p>
+    <w:p>
+      <w:r>
+        <w:drawing>
+          <wp:inline distT="0" distB="0" distL="0" distR="0" wp14:anchorId="28B60793" wp14:editId="0431DAE9">
+            <wp:extent cx="5760720" cy="2322830"/>
+            <wp:effectExtent l="0" t="0" r="0" b="1270"/>
+            <wp:docPr id="1267366708" name="Image 1" descr="Une image contenant texte, capture d’écran&#10;&#10;Description générée automatiquement"/>
+            <wp:cNvGraphicFramePr>
+              <a:graphicFrameLocks xmlns:a="http://schemas.openxmlformats.org/drawingml/2006/main" noChangeAspect="1"/>
+            </wp:cNvGraphicFramePr>
+            <a:graphic xmlns:a="http://schemas.openxmlformats.org/drawingml/2006/main">
+              <a:graphicData uri="http://schemas.openxmlformats.org/drawingml/2006/picture">
+                <pic:pic xmlns:pic="http://schemas.openxmlformats.org/drawingml/2006/picture">
+                  <pic:nvPicPr>
+                    <pic:cNvPr id="1267366708" name="Image 1" descr="Une image contenant texte, capture d’écran&#10;&#10;Description générée automatiquement"/>
+                    <pic:cNvPicPr/>
+                  </pic:nvPicPr>
+                  <pic:blipFill>
+                    <a:blip r:embed="rId46"/>
+                    <a:stretch>
+                      <a:fillRect/>
+                    </a:stretch>
+                  </pic:blipFill>
+                  <pic:spPr>
+                    <a:xfrm>
+                      <a:off x="0" y="0"/>
+                      <a:ext cx="5760720" cy="2322830"/>
+                    </a:xfrm>
+                    <a:prstGeom prst="rect">
+                      <a:avLst/>
+                    </a:prstGeom>
+                  </pic:spPr>
+                </pic:pic>
+              </a:graphicData>
+            </a:graphic>
+          </wp:inline>
+        </w:drawing>
+      </w:r>
+    </w:p>
     <w:p/>
+    <w:p>
+      <w:r>
+        <w:t xml:space="preserve">Le bouton </w:t>
+      </w:r>
+      <w:r>
+        <w:t>à</w:t>
+      </w:r>
+      <w:r>
+        <w:t xml:space="preserve"> </w:t>
+      </w:r>
+      <w:r>
+        <w:t>droit</w:t>
+      </w:r>
+      <w:r>
+        <w:t>e sert à ajouter d</w:t>
+      </w:r>
+      <w:r>
+        <w:t>u contenu tel que des images, lien vers des sites web, etc</w:t>
+      </w:r>
+      <w:r>
+        <w:t> :</w:t>
+      </w:r>
+    </w:p>
+    <w:p>
+      <w:r>
+        <w:lastRenderedPageBreak/>
+        <w:drawing>
+          <wp:inline distT="0" distB="0" distL="0" distR="0" wp14:anchorId="257CFBDA" wp14:editId="571DF46C">
+            <wp:extent cx="5760720" cy="2322830"/>
+            <wp:effectExtent l="0" t="0" r="0" b="1270"/>
+            <wp:docPr id="2000025587" name="Image 1" descr="Une image contenant texte, capture d’écran&#10;&#10;Description générée automatiquement"/>
+            <wp:cNvGraphicFramePr>
+              <a:graphicFrameLocks xmlns:a="http://schemas.openxmlformats.org/drawingml/2006/main" noChangeAspect="1"/>
+            </wp:cNvGraphicFramePr>
+            <a:graphic xmlns:a="http://schemas.openxmlformats.org/drawingml/2006/main">
+              <a:graphicData uri="http://schemas.openxmlformats.org/drawingml/2006/picture">
+                <pic:pic xmlns:pic="http://schemas.openxmlformats.org/drawingml/2006/picture">
+                  <pic:nvPicPr>
+                    <pic:cNvPr id="2000025587" name="Image 1" descr="Une image contenant texte, capture d’écran&#10;&#10;Description générée automatiquement"/>
+                    <pic:cNvPicPr/>
+                  </pic:nvPicPr>
+                  <pic:blipFill>
+                    <a:blip r:embed="rId46"/>
+                    <a:stretch>
+                      <a:fillRect/>
+                    </a:stretch>
+                  </pic:blipFill>
+                  <pic:spPr>
+                    <a:xfrm>
+                      <a:off x="0" y="0"/>
+                      <a:ext cx="5760720" cy="2322830"/>
+                    </a:xfrm>
+                    <a:prstGeom prst="rect">
+                      <a:avLst/>
+                    </a:prstGeom>
+                  </pic:spPr>
+                </pic:pic>
+              </a:graphicData>
+            </a:graphic>
+          </wp:inline>
+        </w:drawing>
+      </w:r>
+    </w:p>
+    <w:p>
+      <w:r>
+        <w:t>Je vais ajouter une image</w:t>
+      </w:r>
+      <w:r>
+        <w:t xml:space="preserve"> depuis la bibliothèque d’image dans la colonne à gauche :</w:t>
+      </w:r>
+    </w:p>
+    <w:p>
+      <w:r>
+        <w:drawing>
+          <wp:inline distT="0" distB="0" distL="0" distR="0" wp14:anchorId="44AEB837" wp14:editId="7DDDE2A1">
+            <wp:extent cx="5106113" cy="4982270"/>
+            <wp:effectExtent l="0" t="0" r="0" b="0"/>
+            <wp:docPr id="1399195876" name="Image 1" descr="Une image contenant texte, capture d’écran, Police, logiciel&#10;&#10;Description générée automatiquement"/>
+            <wp:cNvGraphicFramePr>
+              <a:graphicFrameLocks xmlns:a="http://schemas.openxmlformats.org/drawingml/2006/main" noChangeAspect="1"/>
+            </wp:cNvGraphicFramePr>
+            <a:graphic xmlns:a="http://schemas.openxmlformats.org/drawingml/2006/main">
+              <a:graphicData uri="http://schemas.openxmlformats.org/drawingml/2006/picture">
+                <pic:pic xmlns:pic="http://schemas.openxmlformats.org/drawingml/2006/picture">
+                  <pic:nvPicPr>
+                    <pic:cNvPr id="1399195876" name="Image 1" descr="Une image contenant texte, capture d’écran, Police, logiciel&#10;&#10;Description générée automatiquement"/>
+                    <pic:cNvPicPr/>
+                  </pic:nvPicPr>
+                  <pic:blipFill>
+                    <a:blip r:embed="rId47"/>
+                    <a:stretch>
+                      <a:fillRect/>
+                    </a:stretch>
+                  </pic:blipFill>
+                  <pic:spPr>
+                    <a:xfrm>
+                      <a:off x="0" y="0"/>
+                      <a:ext cx="5106113" cy="4982270"/>
+                    </a:xfrm>
+                    <a:prstGeom prst="rect">
+                      <a:avLst/>
+                    </a:prstGeom>
+                  </pic:spPr>
+                </pic:pic>
+              </a:graphicData>
+            </a:graphic>
+          </wp:inline>
+        </w:drawing>
+      </w:r>
+    </w:p>
     <w:p/>
+    <w:p>
+      <w:r>
+        <w:t>Je vais importer une image qui se trouve mon bureau :</w:t>
+      </w:r>
+    </w:p>
+    <w:p>
+      <w:r>
+        <w:rPr>
+          <w:noProof/>
+        </w:rPr>
+        <w:lastRenderedPageBreak/>
+        <mc:AlternateContent>
+          <mc:Choice Requires="wps">
+            <w:drawing>
+              <wp:anchor distT="0" distB="0" distL="114300" distR="114300" simplePos="0" relativeHeight="251675648" behindDoc="0" locked="0" layoutInCell="1" allowOverlap="1" wp14:anchorId="4BB39E08" wp14:editId="2F06FA6A">
+                <wp:simplePos x="0" y="0"/>
+                <wp:positionH relativeFrom="margin">
+                  <wp:posOffset>4867096</wp:posOffset>
+                </wp:positionH>
+                <wp:positionV relativeFrom="paragraph">
+                  <wp:posOffset>2917100</wp:posOffset>
+                </wp:positionV>
+                <wp:extent cx="566412" cy="205343"/>
+                <wp:effectExtent l="19050" t="19050" r="24765" b="23495"/>
+                <wp:wrapNone/>
+                <wp:docPr id="764287182" name="Rectangle 1"/>
+                <wp:cNvGraphicFramePr/>
+                <a:graphic xmlns:a="http://schemas.openxmlformats.org/drawingml/2006/main">
+                  <a:graphicData uri="http://schemas.microsoft.com/office/word/2010/wordprocessingShape">
+                    <wps:wsp>
+                      <wps:cNvSpPr/>
+                      <wps:spPr>
+                        <a:xfrm>
+                          <a:off x="0" y="0"/>
+                          <a:ext cx="566412" cy="205343"/>
+                        </a:xfrm>
+                        <a:prstGeom prst="rect">
+                          <a:avLst/>
+                        </a:prstGeom>
+                        <a:noFill/>
+                        <a:ln w="38100">
+                          <a:solidFill>
+                            <a:srgbClr val="FF0000"/>
+                          </a:solidFill>
+                        </a:ln>
+                      </wps:spPr>
+                      <wps:style>
+                        <a:lnRef idx="2">
+                          <a:schemeClr val="accent1">
+                            <a:shade val="15000"/>
+                          </a:schemeClr>
+                        </a:lnRef>
+                        <a:fillRef idx="1">
+                          <a:schemeClr val="accent1"/>
+                        </a:fillRef>
+                        <a:effectRef idx="0">
+                          <a:schemeClr val="accent1"/>
+                        </a:effectRef>
+                        <a:fontRef idx="minor">
+                          <a:schemeClr val="lt1"/>
+                        </a:fontRef>
+                      </wps:style>
+                      <wps:bodyPr rot="0" spcFirstLastPara="0" vertOverflow="overflow" horzOverflow="overflow" vert="horz" wrap="square" lIns="91440" tIns="45720" rIns="91440" bIns="45720" numCol="1" spcCol="0" rtlCol="0" fromWordArt="0" anchor="ctr" anchorCtr="0" forceAA="0" compatLnSpc="1">
+                        <a:prstTxWarp prst="textNoShape">
+                          <a:avLst/>
+                        </a:prstTxWarp>
+                        <a:noAutofit/>
+                      </wps:bodyPr>
+                    </wps:wsp>
+                  </a:graphicData>
+                </a:graphic>
+                <wp14:sizeRelH relativeFrom="margin">
+                  <wp14:pctWidth>0</wp14:pctWidth>
+                </wp14:sizeRelH>
+                <wp14:sizeRelV relativeFrom="margin">
+                  <wp14:pctHeight>0</wp14:pctHeight>
+                </wp14:sizeRelV>
+              </wp:anchor>
+            </w:drawing>
+          </mc:Choice>
+          <mc:Fallback>
+            <w:pict>
+              <v:rect w14:anchorId="240901CF" id="Rectangle 1" o:spid="_x0000_s1026" style="position:absolute;margin-left:383.25pt;margin-top:229.7pt;width:44.6pt;height:16.15pt;z-index:251675648;visibility:visible;mso-wrap-style:square;mso-width-percent:0;mso-height-percent:0;mso-wrap-distance-left:9pt;mso-wrap-distance-top:0;mso-wrap-distance-right:9pt;mso-wrap-distance-bottom:0;mso-position-horizontal:absolute;mso-position-horizontal-relative:margin;mso-position-vertical:absolute;mso-position-vertical-relative:text;mso-width-percent:0;mso-height-percent:0;mso-width-relative:margin;mso-height-relative:margin;v-text-anchor:middle" o:gfxdata="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" filled="f" strokecolor="red" strokeweight="3pt">
+                <w10:wrap anchorx="margin"/>
+              </v:rect>
+            </w:pict>
+          </mc:Fallback>
+        </mc:AlternateContent>
+      </w:r>
+      <w:r>
+        <w:drawing>
+          <wp:inline distT="0" distB="0" distL="0" distR="0" wp14:anchorId="05D4151D" wp14:editId="3603F97D">
+            <wp:extent cx="5760720" cy="3105150"/>
+            <wp:effectExtent l="0" t="0" r="0" b="0"/>
+            <wp:docPr id="1179538529" name="Image 1" descr="Une image contenant texte, logiciel, Icône d’ordinateur, Logiciel multimédia&#10;&#10;Description générée automatiquement"/>
+            <wp:cNvGraphicFramePr>
+              <a:graphicFrameLocks xmlns:a="http://schemas.openxmlformats.org/drawingml/2006/main" noChangeAspect="1"/>
+            </wp:cNvGraphicFramePr>
+            <a:graphic xmlns:a="http://schemas.openxmlformats.org/drawingml/2006/main">
+              <a:graphicData uri="http://schemas.openxmlformats.org/drawingml/2006/picture">
+                <pic:pic xmlns:pic="http://schemas.openxmlformats.org/drawingml/2006/picture">
+                  <pic:nvPicPr>
+                    <pic:cNvPr id="1179538529" name="Image 1" descr="Une image contenant texte, logiciel, Icône d’ordinateur, Logiciel multimédia&#10;&#10;Description générée automatiquement"/>
+                    <pic:cNvPicPr/>
+                  </pic:nvPicPr>
+                  <pic:blipFill>
+                    <a:blip r:embed="rId48"/>
+                    <a:stretch>
+                      <a:fillRect/>
+                    </a:stretch>
+                  </pic:blipFill>
+                  <pic:spPr>
+                    <a:xfrm>
+                      <a:off x="0" y="0"/>
+                      <a:ext cx="5760720" cy="3105150"/>
+                    </a:xfrm>
+                    <a:prstGeom prst="rect">
+                      <a:avLst/>
+                    </a:prstGeom>
+                  </pic:spPr>
+                </pic:pic>
+              </a:graphicData>
+            </a:graphic>
+          </wp:inline>
+        </w:drawing>
+      </w:r>
+    </w:p>
+    <w:p>
+      <w:r>
+        <w:t>P</w:t>
+      </w:r>
+      <w:r>
+        <w:t>our</w:t>
+      </w:r>
+      <w:r>
+        <w:t xml:space="preserve"> finaliser l’envoie de l’image</w:t>
+      </w:r>
+      <w:r>
+        <w:t xml:space="preserve">, </w:t>
+      </w:r>
+      <w:r>
+        <w:t>cliqu</w:t>
+      </w:r>
+      <w:r>
+        <w:t>er</w:t>
+      </w:r>
+      <w:r>
+        <w:t xml:space="preserve"> sur ajouter une image !</w:t>
+      </w:r>
+      <w:r>
+        <w:rPr>
+          <w:noProof/>
+        </w:rPr>
+        <w:t xml:space="preserve"> </w:t>
+      </w:r>
+    </w:p>
+    <w:p>
+      <w:r>
+        <w:t>Puis</w:t>
+      </w:r>
+      <w:r>
+        <w:t>,</w:t>
+      </w:r>
+      <w:r>
+        <w:t xml:space="preserve"> sur publier afin d’apporter les modifications sur le site !</w:t>
+      </w:r>
+    </w:p>
+    <w:p>
+      <w:r>
+        <w:rPr>
+          <w:noProof/>
+        </w:rPr>
+        <mc:AlternateContent>
+          <mc:Choice Requires="wps">
+            <w:drawing>
+              <wp:anchor distT="0" distB="0" distL="114300" distR="114300" simplePos="0" relativeHeight="251673600" behindDoc="0" locked="0" layoutInCell="1" allowOverlap="1" wp14:anchorId="276EF370" wp14:editId="32B87969">
+                <wp:simplePos x="0" y="0"/>
+                <wp:positionH relativeFrom="margin">
+                  <wp:posOffset>5295662</wp:posOffset>
+                </wp:positionH>
+                <wp:positionV relativeFrom="paragraph">
+                  <wp:posOffset>365285</wp:posOffset>
+                </wp:positionV>
+                <wp:extent cx="480224" cy="233391"/>
+                <wp:effectExtent l="19050" t="19050" r="15240" b="14605"/>
+                <wp:wrapNone/>
+                <wp:docPr id="1225239428" name="Rectangle 1"/>
+                <wp:cNvGraphicFramePr/>
+                <a:graphic xmlns:a="http://schemas.openxmlformats.org/drawingml/2006/main">
+                  <a:graphicData uri="http://schemas.microsoft.com/office/word/2010/wordprocessingShape">
+                    <wps:wsp>
+                      <wps:cNvSpPr/>
+                      <wps:spPr>
+                        <a:xfrm>
+                          <a:off x="0" y="0"/>
+                          <a:ext cx="480224" cy="233391"/>
+                        </a:xfrm>
+                        <a:prstGeom prst="rect">
+                          <a:avLst/>
+                        </a:prstGeom>
+                        <a:noFill/>
+                        <a:ln w="38100">
+                          <a:solidFill>
+                            <a:srgbClr val="FF0000"/>
+                          </a:solidFill>
+                        </a:ln>
+                      </wps:spPr>
+                      <wps:style>
+                        <a:lnRef idx="2">
+                          <a:schemeClr val="accent1">
+                            <a:shade val="15000"/>
+                          </a:schemeClr>
+                        </a:lnRef>
+                        <a:fillRef idx="1">
+                          <a:schemeClr val="accent1"/>
+                        </a:fillRef>
+                        <a:effectRef idx="0">
+                          <a:schemeClr val="accent1"/>
+                        </a:effectRef>
+                        <a:fontRef idx="minor">
+                          <a:schemeClr val="lt1"/>
+                        </a:fontRef>
+                      </wps:style>
+                      <wps:bodyPr rot="0" spcFirstLastPara="0" vertOverflow="overflow" horzOverflow="overflow" vert="horz" wrap="square" lIns="91440" tIns="45720" rIns="91440" bIns="45720" numCol="1" spcCol="0" rtlCol="0" fromWordArt="0" anchor="ctr" anchorCtr="0" forceAA="0" compatLnSpc="1">
+                        <a:prstTxWarp prst="textNoShape">
+                          <a:avLst/>
+                        </a:prstTxWarp>
+                        <a:noAutofit/>
+                      </wps:bodyPr>
+                    </wps:wsp>
+                  </a:graphicData>
+                </a:graphic>
+                <wp14:sizeRelH relativeFrom="margin">
+                  <wp14:pctWidth>0</wp14:pctWidth>
+                </wp14:sizeRelH>
+                <wp14:sizeRelV relativeFrom="margin">
+                  <wp14:pctHeight>0</wp14:pctHeight>
+                </wp14:sizeRelV>
+              </wp:anchor>
+            </w:drawing>
+          </mc:Choice>
+          <mc:Fallback>
+            <w:pict>
+              <v:rect w14:anchorId="28E561D3" id="Rectangle 1" o:spid="_x0000_s1026" style="position:absolute;margin-left:417pt;margin-top:28.75pt;width:37.8pt;height:18.4pt;z-index:251673600;visibility:visible;mso-wrap-style:square;mso-width-percent:0;mso-height-percent:0;mso-wrap-distance-left:9pt;mso-wrap-distance-top:0;mso-wrap-distance-right:9pt;mso-wrap-distance-bottom:0;mso-position-horizontal:absolute;mso-position-horizontal-relative:margin;mso-position-vertical:absolute;mso-position-vertical-relative:text;mso-width-percent:0;mso-height-percent:0;mso-width-relative:margin;mso-height-relative:margin;v-text-anchor:middle" o:gfxdata="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" filled="f" strokecolor="red" strokeweight="3pt">
+                <w10:wrap anchorx="margin"/>
+              </v:rect>
+            </w:pict>
+          </mc:Fallback>
+        </mc:AlternateContent>
+      </w:r>
+      <w:r>
+        <w:drawing>
+          <wp:inline distT="0" distB="0" distL="0" distR="0" wp14:anchorId="095BE547" wp14:editId="2B2909FB">
+            <wp:extent cx="5760720" cy="2391410"/>
+            <wp:effectExtent l="0" t="0" r="0" b="8890"/>
+            <wp:docPr id="1439947507" name="Image 1" descr="Une image contenant texte, logiciel, Logiciel multimédia, Page web&#10;&#10;Description générée automatiquement"/>
+            <wp:cNvGraphicFramePr>
+              <a:graphicFrameLocks xmlns:a="http://schemas.openxmlformats.org/drawingml/2006/main" noChangeAspect="1"/>
+            </wp:cNvGraphicFramePr>
+            <a:graphic xmlns:a="http://schemas.openxmlformats.org/drawingml/2006/main">
+              <a:graphicData uri="http://schemas.openxmlformats.org/drawingml/2006/picture">
+                <pic:pic xmlns:pic="http://schemas.openxmlformats.org/drawingml/2006/picture">
+                  <pic:nvPicPr>
+                    <pic:cNvPr id="1439947507" name="Image 1" descr="Une image contenant texte, logiciel, Logiciel multimédia, Page web&#10;&#10;Description générée automatiquement"/>
+                    <pic:cNvPicPr/>
+                  </pic:nvPicPr>
+                  <pic:blipFill>
+                    <a:blip r:embed="rId49"/>
+                    <a:stretch>
+                      <a:fillRect/>
+                    </a:stretch>
+                  </pic:blipFill>
+                  <pic:spPr>
+                    <a:xfrm>
+                      <a:off x="0" y="0"/>
+                      <a:ext cx="5760720" cy="2391410"/>
+                    </a:xfrm>
+                    <a:prstGeom prst="rect">
+                      <a:avLst/>
+                    </a:prstGeom>
+                  </pic:spPr>
+                </pic:pic>
+              </a:graphicData>
+            </a:graphic>
+          </wp:inline>
+        </w:drawing>
+      </w:r>
+    </w:p>
     <w:p/>
-    <w:p/>
-    <w:p/>
-    <w:p/>
-    <w:p/>
+    <w:p>
+      <w:r>
+        <w:t>Nous pouvons voir notre image qu’on a déposé :</w:t>
+      </w:r>
+    </w:p>
+    <w:p>
+      <w:r>
+        <w:lastRenderedPageBreak/>
+        <w:drawing>
+          <wp:inline distT="0" distB="0" distL="0" distR="0" wp14:anchorId="6FEEF5E5" wp14:editId="50D44358">
+            <wp:extent cx="5760720" cy="2210435"/>
+            <wp:effectExtent l="0" t="0" r="0" b="0"/>
+            <wp:docPr id="612062684" name="Image 1" descr="Une image contenant texte, capture d’écran, conception&#10;&#10;Description générée automatiquement"/>
+            <wp:cNvGraphicFramePr>
+              <a:graphicFrameLocks xmlns:a="http://schemas.openxmlformats.org/drawingml/2006/main" noChangeAspect="1"/>
+            </wp:cNvGraphicFramePr>
+            <a:graphic xmlns:a="http://schemas.openxmlformats.org/drawingml/2006/main">
+              <a:graphicData uri="http://schemas.openxmlformats.org/drawingml/2006/picture">
+                <pic:pic xmlns:pic="http://schemas.openxmlformats.org/drawingml/2006/picture">
+                  <pic:nvPicPr>
+                    <pic:cNvPr id="612062684" name="Image 1" descr="Une image contenant texte, capture d’écran, conception&#10;&#10;Description générée automatiquement"/>
+                    <pic:cNvPicPr/>
+                  </pic:nvPicPr>
+                  <pic:blipFill>
+                    <a:blip r:embed="rId50"/>
+                    <a:stretch>
+                      <a:fillRect/>
+                    </a:stretch>
+                  </pic:blipFill>
+                  <pic:spPr>
+                    <a:xfrm>
+                      <a:off x="0" y="0"/>
+                      <a:ext cx="5760720" cy="2210435"/>
+                    </a:xfrm>
+                    <a:prstGeom prst="rect">
+                      <a:avLst/>
+                    </a:prstGeom>
+                  </pic:spPr>
+                </pic:pic>
+              </a:graphicData>
+            </a:graphic>
+          </wp:inline>
+        </w:drawing>
+      </w:r>
+    </w:p>
     <w:p/>
     <w:p>
       <w:pPr>
@@ -3574,7 +4570,7 @@
           <w:numId w:val="2"/>
         </w:numPr>
       </w:pPr>
-      <w:bookmarkStart w:id="10" w:name="_Toc157699344"/>
+      <w:bookmarkStart w:id="10" w:name="_Toc158041172"/>
       <w:r>
         <w:t>Sécurisation</w:t>
       </w:r>
@@ -3660,7 +4656,6 @@
           <w:b/>
           <w:bCs/>
         </w:rPr>
-        <w:lastRenderedPageBreak/>
         <w:t>Surveillance et Audit :</w:t>
       </w:r>
       <w:r>
@@ -3741,21 +4736,41 @@
     </w:p>
     <w:p>
       <w:pPr>
+        <w:rPr>
+          <w:rFonts w:asciiTheme="majorHAnsi" w:eastAsiaTheme="majorEastAsia" w:hAnsiTheme="majorHAnsi" w:cstheme="majorBidi"/>
+          <w:color w:val="2F5496" w:themeColor="accent1" w:themeShade="BF"/>
+          <w:sz w:val="32"/>
+          <w:szCs w:val="32"/>
+        </w:rPr>
+      </w:pPr>
+      <w:r>
+        <w:br w:type="page"/>
+      </w:r>
+    </w:p>
+    <w:p>
+      <w:pPr>
         <w:pStyle w:val="Titre1"/>
         <w:numPr>
           <w:ilvl w:val="0"/>
           <w:numId w:val="2"/>
         </w:numPr>
       </w:pPr>
-      <w:bookmarkStart w:id="11" w:name="_Toc157699345"/>
-      <w:r>
+      <w:bookmarkStart w:id="11" w:name="_Toc158041173"/>
+      <w:r>
+        <w:lastRenderedPageBreak/>
         <w:t>Liens annexes</w:t>
       </w:r>
       <w:bookmarkEnd w:id="11"/>
     </w:p>
     <w:p>
       <w:r>
-        <w:t xml:space="preserve">Guise pour effectuer </w:t>
+        <w:t>Gui</w:t>
+      </w:r>
+      <w:r>
+        <w:t>d</w:t>
+      </w:r>
+      <w:r>
+        <w:t xml:space="preserve">e pour effectuer </w:t>
       </w:r>
       <w:r>
         <w:t>une installation</w:t>
@@ -3766,7 +4781,7 @@
       <w:r>
         <w:t xml:space="preserve"> : </w:t>
       </w:r>
-      <w:hyperlink r:id="rId42" w:history="1">
+      <w:hyperlink r:id="rId51" w:history="1">
         <w:r>
           <w:rPr>
             <w:rStyle w:val="Lienhypertexte"/>
@@ -3777,8 +4792,60 @@
     </w:p>
     <w:p>
       <w:r>
-        <w:t>Documentation de SharePoint 2019 :</w:t>
-      </w:r>
+        <w:t xml:space="preserve">Documentation de </w:t>
+      </w:r>
+      <w:r>
+        <w:t xml:space="preserve">Microsoft pour </w:t>
+      </w:r>
+      <w:r>
+        <w:t>SharePoint 2019 :</w:t>
+      </w:r>
+    </w:p>
+    <w:p>
+      <w:hyperlink r:id="rId52" w:history="1">
+        <w:r>
+          <w:rPr>
+            <w:rStyle w:val="Lienhypertexte"/>
+          </w:rPr>
+          <w:t>https://learn.microsoft.com/fr-fr/sharepoint/sharepoint-server</w:t>
+        </w:r>
+      </w:hyperlink>
+    </w:p>
+    <w:p>
+      <w:r>
+        <w:t xml:space="preserve">Voici une liste de tutoriel afin mettre en place et d’utiliser </w:t>
+      </w:r>
+      <w:r>
+        <w:t>SharePoint</w:t>
+      </w:r>
+      <w:r>
+        <w:t> :</w:t>
+      </w:r>
+    </w:p>
+    <w:p>
+      <w:hyperlink r:id="rId53" w:history="1">
+        <w:r>
+          <w:rPr>
+            <w:rStyle w:val="Lienhypertexte"/>
+          </w:rPr>
+          <w:t>https://youtube.com/playlist?list=PLEJ-NdFZ_MKNhOvLjeLfFiJmVbEQ8iPOY&amp;si=VOrBe6fwDlR8BKZV</w:t>
+        </w:r>
+      </w:hyperlink>
+    </w:p>
+    <w:p>
+      <w:r>
+        <w:t>Voici un tutoriel d’intégration pour avoir son site SharePoint dans Teams :</w:t>
+      </w:r>
+    </w:p>
+    <w:p>
+      <w:hyperlink r:id="rId54" w:history="1">
+        <w:r>
+          <w:rPr>
+            <w:rStyle w:val="Lienhypertexte"/>
+          </w:rPr>
+          <w:t>https://www.youtube.com/watch?v=VZVW3ww5ab0</w:t>
+        </w:r>
+      </w:hyperlink>
     </w:p>
     <w:p/>
     <w:p/>
@@ -3787,7 +4854,7 @@
     <w:p/>
     <w:p/>
     <w:sectPr>
-      <w:footerReference w:type="default" r:id="rId43"/>
+      <w:footerReference w:type="default" r:id="rId55"/>
       <w:pgSz w:w="11906" w:h="16838"/>
       <w:pgMar w:top="1417" w:right="1417" w:bottom="1417" w:left="1417" w:header="708" w:footer="708" w:gutter="0"/>
       <w:cols w:space="708"/>
@@ -3842,6 +4909,122 @@
       <w:t>BT-Formation</w:t>
     </w:r>
   </w:p>
+  <w:sdt>
+    <w:sdtPr>
+      <w:id w:val="-232401212"/>
+      <w:docPartObj>
+        <w:docPartGallery w:val="Page Numbers (Bottom of Page)"/>
+        <w:docPartUnique/>
+      </w:docPartObj>
+    </w:sdtPr>
+    <w:sdtContent>
+      <w:sdt>
+        <w:sdtPr>
+          <w:id w:val="-1769616900"/>
+          <w:docPartObj>
+            <w:docPartGallery w:val="Page Numbers (Top of Page)"/>
+            <w:docPartUnique/>
+          </w:docPartObj>
+        </w:sdtPr>
+        <w:sdtContent>
+          <w:p>
+            <w:pPr>
+              <w:pStyle w:val="Pieddepage"/>
+              <w:jc w:val="right"/>
+            </w:pPr>
+            <w:r>
+              <w:t xml:space="preserve">Page </w:t>
+            </w:r>
+            <w:r>
+              <w:rPr>
+                <w:b/>
+                <w:bCs/>
+                <w:sz w:val="24"/>
+                <w:szCs w:val="24"/>
+              </w:rPr>
+              <w:fldChar w:fldCharType="begin"/>
+            </w:r>
+            <w:r>
+              <w:rPr>
+                <w:b/>
+                <w:bCs/>
+              </w:rPr>
+              <w:instrText>PAGE</w:instrText>
+            </w:r>
+            <w:r>
+              <w:rPr>
+                <w:b/>
+                <w:bCs/>
+                <w:sz w:val="24"/>
+                <w:szCs w:val="24"/>
+              </w:rPr>
+              <w:fldChar w:fldCharType="separate"/>
+            </w:r>
+            <w:r>
+              <w:rPr>
+                <w:b/>
+                <w:bCs/>
+              </w:rPr>
+              <w:t>2</w:t>
+            </w:r>
+            <w:r>
+              <w:rPr>
+                <w:b/>
+                <w:bCs/>
+                <w:sz w:val="24"/>
+                <w:szCs w:val="24"/>
+              </w:rPr>
+              <w:fldChar w:fldCharType="end"/>
+            </w:r>
+            <w:r>
+              <w:t xml:space="preserve"> sur </w:t>
+            </w:r>
+            <w:r>
+              <w:rPr>
+                <w:b/>
+                <w:bCs/>
+                <w:sz w:val="24"/>
+                <w:szCs w:val="24"/>
+              </w:rPr>
+              <w:fldChar w:fldCharType="begin"/>
+            </w:r>
+            <w:r>
+              <w:rPr>
+                <w:b/>
+                <w:bCs/>
+              </w:rPr>
+              <w:instrText>NUMPAGES</w:instrText>
+            </w:r>
+            <w:r>
+              <w:rPr>
+                <w:b/>
+                <w:bCs/>
+                <w:sz w:val="24"/>
+                <w:szCs w:val="24"/>
+              </w:rPr>
+              <w:fldChar w:fldCharType="separate"/>
+            </w:r>
+            <w:r>
+              <w:rPr>
+                <w:b/>
+                <w:bCs/>
+              </w:rPr>
+              <w:t>2</w:t>
+            </w:r>
+            <w:r>
+              <w:rPr>
+                <w:b/>
+                <w:bCs/>
+                <w:sz w:val="24"/>
+                <w:szCs w:val="24"/>
+              </w:rPr>
+              <w:fldChar w:fldCharType="end"/>
+            </w:r>
+          </w:p>
+        </w:sdtContent>
+      </w:sdt>
+    </w:sdtContent>
+  </w:sdt>
 </w:ftr>
 </file>
 
@@ -5064,6 +6247,7 @@
   <w:style w:type="character" w:default="1" w:styleId="Policepardfaut">
     <w:name w:val="Default Paragraph Font"/>
     <w:uiPriority w:val="1"/>
+    <w:semiHidden/>
     <w:unhideWhenUsed/>
   </w:style>
   <w:style w:type="table" w:default="1" w:styleId="TableauNormal">
@@ -5232,6 +6416,18 @@
     <w:link w:val="Pieddepage"/>
     <w:uiPriority w:val="99"/>
     <w:rsid w:val="00AA1585"/>
+  </w:style>
+  <w:style w:type="character" w:styleId="Lienhypertextesuivivisit">
+    <w:name w:val="FollowedHyperlink"/>
+    <w:basedOn w:val="Policepardfaut"/>
+    <w:uiPriority w:val="99"/>
+    <w:semiHidden/>
+    <w:unhideWhenUsed/>
+    <w:rsid w:val="00B91B99"/>
+    <w:rPr>
+      <w:color w:val="954F72" w:themeColor="followedHyperlink"/>
+      <w:u w:val="single"/>
+    </w:rPr>
   </w:style>
 </w:styles>
 </file>

</xml_diff>